<commit_message>
Modify look and feel
</commit_message>
<xml_diff>
--- a/Output/Muhammed Ajmal _Resume.docx
+++ b/Output/Muhammed Ajmal _Resume.docx
@@ -49,14 +49,14 @@
           <w:sz w:val="16"/>
           <w:szCs w:val="24"/>
         </w:rPr>
-        <w:t xml:space="preserve">9048547406 | </w:t>
+        <w:t xml:space="preserve">9048547406 </w:t>
       </w:r>
       <w:r>
         <w:rPr>
           <w:sz w:val="16"/>
           <w:szCs w:val="24"/>
         </w:rPr>
-        <w:t>{{</w:t>
+        <w:t>|</w:t>
       </w:r>
       <w:r>
         <w:rPr>
@@ -70,28 +70,21 @@
           <w:sz w:val="16"/>
           <w:szCs w:val="24"/>
         </w:rPr>
-        <w:t>Email</w:t>
-      </w:r>
-      <w:r>
-        <w:rPr>
-          <w:sz w:val="16"/>
-          <w:szCs w:val="24"/>
-        </w:rPr>
-        <w:t xml:space="preserve"> </w:t>
+        <w:t xml:space="preserve">pvajmal29@gmail.com </w:t>
       </w:r>
       <w:r>
         <w:rPr>
           <w:sz w:val="16"/>
           <w:szCs w:val="16"/>
         </w:rPr>
-        <w:t>}}</w:t>
+        <w:t xml:space="preserve"> |</w:t>
       </w:r>
       <w:r>
         <w:rPr>
           <w:sz w:val="16"/>
           <w:szCs w:val="16"/>
         </w:rPr>
-        <w:t>|sdsdsd</w:t>
+        <w:t>sdsdsd</w:t>
       </w:r>
     </w:p>
     <w:p>
@@ -358,23 +351,7 @@
           <w:i/>
           <w:color w:val="131A28"/>
         </w:rPr>
-        <w:t>{{</w:t>
-      </w:r>
-      <w:proofErr w:type="spellStart"/>
-      <w:r>
-        <w:rPr>
-          <w:i/>
-          <w:color w:val="131A28"/>
-        </w:rPr>
-        <w:t>ExpPlace</w:t>
-      </w:r>
-      <w:proofErr w:type="spellEnd"/>
-      <w:r>
-        <w:rPr>
-          <w:i/>
-          <w:color w:val="131A28"/>
-        </w:rPr>
-        <w:t>}}</w:t>
+        <w:t>Kochi</w:t>
       </w:r>
     </w:p>
     <w:p>
@@ -406,25 +383,7 @@
           <w:color w:val="5D5D5D"/>
           <w:szCs w:val="24"/>
         </w:rPr>
-        <w:t>{{</w:t>
-      </w:r>
-      <w:proofErr w:type="spellStart"/>
-      <w:r>
-        <w:rPr>
-          <w:i/>
-          <w:color w:val="5D5D5D"/>
-          <w:szCs w:val="24"/>
-        </w:rPr>
-        <w:t>ExpDuration</w:t>
-      </w:r>
-      <w:proofErr w:type="spellEnd"/>
-      <w:r>
-        <w:rPr>
-          <w:i/>
-          <w:color w:val="5D5D5D"/>
-          <w:szCs w:val="24"/>
-        </w:rPr>
-        <w:t>}}</w:t>
+        <w:t>2021-2023</w:t>
       </w:r>
     </w:p>
     <w:p>
@@ -642,23 +601,7 @@
           <w:sz w:val="20"/>
           <w:szCs w:val="20"/>
         </w:rPr>
-        <w:t>{{</w:t>
-      </w:r>
-      <w:proofErr w:type="spellStart"/>
-      <w:r>
-        <w:rPr>
-          <w:sz w:val="20"/>
-          <w:szCs w:val="20"/>
-        </w:rPr>
-        <w:t>SSkills</w:t>
-      </w:r>
-      <w:proofErr w:type="spellEnd"/>
-      <w:r>
-        <w:rPr>
-          <w:sz w:val="20"/>
-          <w:szCs w:val="20"/>
-        </w:rPr>
-        <w:t>}}</w:t>
+        <w:t>Documentation</w:t>
       </w:r>
     </w:p>
     <w:p>
@@ -806,23 +749,7 @@
           <w:i/>
           <w:color w:val="131A28"/>
         </w:rPr>
-        <w:t>{{</w:t>
-      </w:r>
-      <w:proofErr w:type="spellStart"/>
-      <w:r>
-        <w:rPr>
-          <w:i/>
-          <w:color w:val="131A28"/>
-        </w:rPr>
-        <w:t>CollegePlace</w:t>
-      </w:r>
-      <w:proofErr w:type="spellEnd"/>
-      <w:r>
-        <w:rPr>
-          <w:i/>
-          <w:color w:val="131A28"/>
-        </w:rPr>
-        <w:t>}}</w:t>
+        <w:t>Kochi</w:t>
       </w:r>
     </w:p>
     <w:p>
@@ -856,27 +783,7 @@
           <w:color w:val="5D5D5D"/>
           <w:szCs w:val="18"/>
         </w:rPr>
-        <w:t>{{</w:t>
-      </w:r>
-      <w:proofErr w:type="spellStart"/>
-      <w:r>
-        <w:rPr>
-          <w:i/>
-          <w:iCs/>
-          <w:color w:val="5D5D5D"/>
-          <w:szCs w:val="18"/>
-        </w:rPr>
-        <w:t>CollegeDuration</w:t>
-      </w:r>
-      <w:proofErr w:type="spellEnd"/>
-      <w:r>
-        <w:rPr>
-          <w:i/>
-          <w:iCs/>
-          <w:color w:val="5D5D5D"/>
-          <w:szCs w:val="18"/>
-        </w:rPr>
-        <w:t>}}</w:t>
+        <w:t>2016-2020</w:t>
       </w:r>
     </w:p>
     <w:p>
@@ -923,23 +830,7 @@
           <w:sz w:val="20"/>
           <w:szCs w:val="24"/>
         </w:rPr>
-        <w:t>{{</w:t>
-      </w:r>
-      <w:proofErr w:type="spellStart"/>
-      <w:r>
-        <w:rPr>
-          <w:sz w:val="20"/>
-          <w:szCs w:val="24"/>
-        </w:rPr>
-        <w:t>CollegeDetails</w:t>
-      </w:r>
-      <w:proofErr w:type="spellEnd"/>
-      <w:r>
-        <w:rPr>
-          <w:sz w:val="20"/>
-          <w:szCs w:val="24"/>
-        </w:rPr>
-        <w:t>}}</w:t>
+        <w:t>Awarded honours degree</w:t>
       </w:r>
     </w:p>
     <w:p>

</xml_diff>